<commit_message>
Updated project 3 documentation
</commit_message>
<xml_diff>
--- a/projects/project03-groups3.docx
+++ b/projects/project03-groups3.docx
@@ -1,6 +1,6 @@
 
 <file path=word/document.xml><?xml version="1.0" encoding="utf-8"?>
-<w:document xmlns:wpc="http://schemas.microsoft.com/office/word/2010/wordprocessingCanvas" xmlns:cx="http://schemas.microsoft.com/office/drawing/2014/chartex" xmlns:cx1="http://schemas.microsoft.com/office/drawing/2015/9/8/chartex" xmlns:mc="http://schemas.openxmlformats.org/markup-compatibility/2006" xmlns:o="urn:schemas-microsoft-com:office:office" xmlns:r="http://schemas.openxmlformats.org/officeDocument/2006/relationships" xmlns:m="http://schemas.openxmlformats.org/officeDocument/2006/math" xmlns:v="urn:schemas-microsoft-com:vml" xmlns:wp14="http://schemas.microsoft.com/office/word/2010/wordprocessingDrawing" xmlns:wp="http://schemas.openxmlformats.org/drawingml/2006/wordprocessingDrawing" xmlns:w10="urn:schemas-microsoft-com:office:word" xmlns:w="http://schemas.openxmlformats.org/wordprocessingml/2006/main" xmlns:w14="http://schemas.microsoft.com/office/word/2010/wordml" xmlns:w15="http://schemas.microsoft.com/office/word/2012/wordml" xmlns:w16se="http://schemas.microsoft.com/office/word/2015/wordml/symex" xmlns:wpg="http://schemas.microsoft.com/office/word/2010/wordprocessingGroup" xmlns:wpi="http://schemas.microsoft.com/office/word/2010/wordprocessingInk" xmlns:wne="http://schemas.microsoft.com/office/word/2006/wordml" xmlns:wps="http://schemas.microsoft.com/office/word/2010/wordprocessingShape" mc:Ignorable="w14 w15 w16se wp14">
+<w:document xmlns:wpc="http://schemas.microsoft.com/office/word/2010/wordprocessingCanvas" xmlns:cx="http://schemas.microsoft.com/office/drawing/2014/chartex" xmlns:cx1="http://schemas.microsoft.com/office/drawing/2015/9/8/chartex" xmlns:cx2="http://schemas.microsoft.com/office/drawing/2015/10/21/chartex" xmlns:cx3="http://schemas.microsoft.com/office/drawing/2016/5/9/chartex" xmlns:cx4="http://schemas.microsoft.com/office/drawing/2016/5/10/chartex" xmlns:cx5="http://schemas.microsoft.com/office/drawing/2016/5/11/chartex" xmlns:cx6="http://schemas.microsoft.com/office/drawing/2016/5/12/chartex" xmlns:cx7="http://schemas.microsoft.com/office/drawing/2016/5/13/chartex" xmlns:cx8="http://schemas.microsoft.com/office/drawing/2016/5/14/chartex" xmlns:mc="http://schemas.openxmlformats.org/markup-compatibility/2006" xmlns:aink="http://schemas.microsoft.com/office/drawing/2016/ink" xmlns:am3d="http://schemas.microsoft.com/office/drawing/2017/model3d" xmlns:o="urn:schemas-microsoft-com:office:office" xmlns:oel="http://schemas.microsoft.com/office/2019/extlst" xmlns:r="http://schemas.openxmlformats.org/officeDocument/2006/relationships" xmlns:m="http://schemas.openxmlformats.org/officeDocument/2006/math" xmlns:v="urn:schemas-microsoft-com:vml" xmlns:wp14="http://schemas.microsoft.com/office/word/2010/wordprocessingDrawing" xmlns:wp="http://schemas.openxmlformats.org/drawingml/2006/wordprocessingDrawing" xmlns:w10="urn:schemas-microsoft-com:office:word" xmlns:w="http://schemas.openxmlformats.org/wordprocessingml/2006/main" xmlns:w14="http://schemas.microsoft.com/office/word/2010/wordml" xmlns:w15="http://schemas.microsoft.com/office/word/2012/wordml" xmlns:w16cex="http://schemas.microsoft.com/office/word/2018/wordml/cex" xmlns:w16cid="http://schemas.microsoft.com/office/word/2016/wordml/cid" xmlns:w16="http://schemas.microsoft.com/office/word/2018/wordml" xmlns:w16du="http://schemas.microsoft.com/office/word/2023/wordml/word16du" xmlns:w16sdtdh="http://schemas.microsoft.com/office/word/2020/wordml/sdtdatahash" xmlns:w16sdtfl="http://schemas.microsoft.com/office/word/2024/wordml/sdtformatlock" xmlns:w16se="http://schemas.microsoft.com/office/word/2015/wordml/symex" xmlns:wpg="http://schemas.microsoft.com/office/word/2010/wordprocessingGroup" xmlns:wpi="http://schemas.microsoft.com/office/word/2010/wordprocessingInk" xmlns:wne="http://schemas.microsoft.com/office/word/2006/wordml" xmlns:wps="http://schemas.microsoft.com/office/word/2010/wordprocessingShape" mc:Ignorable="w14 w15 w16se w16cid w16 w16cex w16sdtdh w16sdtfl w16du wp14">
   <w:body>
     <w:p>
       <w:pPr>
@@ -59,8 +59,6 @@
         </w:rPr>
         <w:t>TBD</w:t>
       </w:r>
-      <w:bookmarkStart w:id="0" w:name="_GoBack"/>
-      <w:bookmarkEnd w:id="0"/>
       <w:r>
         <w:rPr>
           <w:b/>
@@ -127,13 +125,8 @@
           <w:numId w:val="4"/>
         </w:numPr>
       </w:pPr>
-      <w:proofErr w:type="spellStart"/>
-      <w:r>
-        <w:t>LAMPSec</w:t>
-      </w:r>
-      <w:proofErr w:type="spellEnd"/>
-      <w:r>
-        <w:t xml:space="preserve"> CTF4</w:t>
+      <w:r>
+        <w:t>LAMPSec CTF4</w:t>
       </w:r>
     </w:p>
     <w:p>
@@ -144,13 +137,8 @@
           <w:numId w:val="4"/>
         </w:numPr>
       </w:pPr>
-      <w:proofErr w:type="spellStart"/>
-      <w:r>
-        <w:t>LAMPSec</w:t>
-      </w:r>
-      <w:proofErr w:type="spellEnd"/>
-      <w:r>
-        <w:t xml:space="preserve"> CTF5</w:t>
+      <w:r>
+        <w:t>LAMPSec CTF5</w:t>
       </w:r>
     </w:p>
     <w:p>
@@ -170,15 +158,7 @@
     </w:p>
     <w:p>
       <w:r>
-        <w:t xml:space="preserve">You will also need the original </w:t>
-      </w:r>
-      <w:proofErr w:type="spellStart"/>
-      <w:r>
-        <w:t>LAMPSec</w:t>
-      </w:r>
-      <w:proofErr w:type="spellEnd"/>
-      <w:r>
-        <w:t xml:space="preserve"> documentation for each machine:</w:t>
+        <w:t>You will also need the original LAMPSec documentation for each machine:</w:t>
       </w:r>
     </w:p>
     <w:p>
@@ -210,6 +190,18 @@
     </w:p>
     <w:p>
       <w:pPr>
+        <w:pStyle w:val="ListParagraph"/>
+        <w:numPr>
+          <w:ilvl w:val="0"/>
+          <w:numId w:val="4"/>
+        </w:numPr>
+      </w:pPr>
+      <w:r>
+        <w:t>project 3 FAQ</w:t>
+      </w:r>
+    </w:p>
+    <w:p>
+      <w:pPr>
         <w:rPr>
           <w:b/>
         </w:rPr>
@@ -313,12 +305,39 @@
         <w:t xml:space="preserve">”.  Place your updated documentation in this area.  Specifically, in terms of your updated documentation, I’m looking for screenshots of each step using Kali as the attacking machine, as well as explanations.  Use the provided documentation as a starting </w:t>
       </w:r>
       <w:r>
-        <w:t>point, starting with Step 1.</w:t>
-      </w:r>
-    </w:p>
-    <w:p>
-      <w:r>
-        <w:t>Since this is a modification of the old documentation, feel free to copy and paste wordings, explanations, and pictures from the old document if they have not changed.  Basically, I would like you to provide a professional-looking document that a new st</w:t>
+        <w:t xml:space="preserve">point, </w:t>
+      </w:r>
+      <w:r>
+        <w:t xml:space="preserve">copy and paste it into a new google doc, put on a title page appropriate for your team, and </w:t>
+      </w:r>
+      <w:r>
+        <w:t>star</w:t>
+      </w:r>
+      <w:r>
+        <w:t>t modifying the text and pictures as necessary to bring the documentation up to date.</w:t>
+      </w:r>
+    </w:p>
+    <w:p>
+      <w:r>
+        <w:t>Since this is a modification of the old documentation,</w:t>
+      </w:r>
+      <w:r>
+        <w:t xml:space="preserve"> again</w:t>
+      </w:r>
+      <w:r>
+        <w:t xml:space="preserve"> </w:t>
+      </w:r>
+      <w:r>
+        <w:rPr>
+          <w:b/>
+          <w:bCs/>
+          <w:i/>
+          <w:iCs/>
+        </w:rPr>
+        <w:t>S</w:t>
+      </w:r>
+      <w:r>
+        <w:t xml:space="preserve"> if they have not changed.  Basically, I would like you to provide a professional-looking document that a new st</w:t>
       </w:r>
       <w:r>
         <w:t>udent could follow step by step, based on the old document.</w:t>
@@ -326,7 +345,18 @@
     </w:p>
     <w:p>
       <w:r>
-        <w:t xml:space="preserve">If you use other documentation or teams for help, </w:t>
+        <w:t>I’ve created a Project 3 FAQ document to help answer frequently asked questions.  It’s a good idea to look at this document before you have questions so you don’t spin your wheels too much.</w:t>
+      </w:r>
+    </w:p>
+    <w:p>
+      <w:r>
+        <w:t>If you use other documentation</w:t>
+      </w:r>
+      <w:r>
+        <w:t>, AI,</w:t>
+      </w:r>
+      <w:r>
+        <w:t xml:space="preserve"> or teams for help, </w:t>
       </w:r>
       <w:r>
         <w:rPr>
@@ -346,6 +376,7 @@
     </w:p>
     <w:p>
       <w:r>
+        <w:lastRenderedPageBreak/>
         <w:t>In addition, you will be required to fill out an internal peer review before you receive a grade. (You cannot skip this part.)</w:t>
       </w:r>
     </w:p>
@@ -366,7 +397,6 @@
         <w:rPr>
           <w:u w:val="single"/>
         </w:rPr>
-        <w:lastRenderedPageBreak/>
         <w:t>Other Things</w:t>
       </w:r>
     </w:p>
@@ -378,13 +408,8 @@
           <w:numId w:val="7"/>
         </w:numPr>
       </w:pPr>
-      <w:proofErr w:type="gramStart"/>
-      <w:r>
-        <w:t>I’m</w:t>
-      </w:r>
-      <w:proofErr w:type="gramEnd"/>
-      <w:r>
-        <w:t xml:space="preserve"> expecting things to sometimes be difficult, even with the hints and solution videos available.  Sometimes the difficulty will be in getting things set up.  Other times it might be in figuring out what you should be watching or modifying.</w:t>
+      <w:r>
+        <w:t>I’m expecting things to sometimes be difficult, even with the hints and solution videos available.  Sometimes the difficulty will be in getting things set up.  Other times it might be in figuring out what you should be watching or modifying.</w:t>
       </w:r>
     </w:p>
     <w:p>
@@ -408,25 +433,7 @@
         </w:numPr>
       </w:pPr>
       <w:r>
-        <w:t xml:space="preserve">I expect you to have to use Google to figure out features of </w:t>
-      </w:r>
-      <w:r>
-        <w:t>the tools discussed, or you may even have to find a newer tool that does the same thing</w:t>
-      </w:r>
-      <w:r>
-        <w:t>.</w:t>
-      </w:r>
-    </w:p>
-    <w:p>
-      <w:pPr>
-        <w:pStyle w:val="ListParagraph"/>
-        <w:numPr>
-          <w:ilvl w:val="0"/>
-          <w:numId w:val="7"/>
-        </w:numPr>
-      </w:pPr>
-      <w:r>
-        <w:t>I know other walkthroughs exist on the Internet.  If you use another source, cite it!</w:t>
+        <w:t>AI can also help you set up/use tools or else pick a newer tool to substitute for an older tool.</w:t>
       </w:r>
     </w:p>
     <w:p>
@@ -458,7 +465,7 @@
 </file>
 
 <file path=word/numbering.xml><?xml version="1.0" encoding="utf-8"?>
-<w:numbering xmlns:wpc="http://schemas.microsoft.com/office/word/2010/wordprocessingCanvas" xmlns:cx="http://schemas.microsoft.com/office/drawing/2014/chartex" xmlns:cx1="http://schemas.microsoft.com/office/drawing/2015/9/8/chartex" xmlns:mc="http://schemas.openxmlformats.org/markup-compatibility/2006" xmlns:o="urn:schemas-microsoft-com:office:office" xmlns:r="http://schemas.openxmlformats.org/officeDocument/2006/relationships" xmlns:m="http://schemas.openxmlformats.org/officeDocument/2006/math" xmlns:v="urn:schemas-microsoft-com:vml" xmlns:wp14="http://schemas.microsoft.com/office/word/2010/wordprocessingDrawing" xmlns:wp="http://schemas.openxmlformats.org/drawingml/2006/wordprocessingDrawing" xmlns:w10="urn:schemas-microsoft-com:office:word" xmlns:w="http://schemas.openxmlformats.org/wordprocessingml/2006/main" xmlns:w14="http://schemas.microsoft.com/office/word/2010/wordml" xmlns:w15="http://schemas.microsoft.com/office/word/2012/wordml" xmlns:w16se="http://schemas.microsoft.com/office/word/2015/wordml/symex" xmlns:wpg="http://schemas.microsoft.com/office/word/2010/wordprocessingGroup" xmlns:wpi="http://schemas.microsoft.com/office/word/2010/wordprocessingInk" xmlns:wne="http://schemas.microsoft.com/office/word/2006/wordml" xmlns:wps="http://schemas.microsoft.com/office/word/2010/wordprocessingShape" mc:Ignorable="w14 w15 w16se wp14">
+<w:numbering xmlns:wpc="http://schemas.microsoft.com/office/word/2010/wordprocessingCanvas" xmlns:cx="http://schemas.microsoft.com/office/drawing/2014/chartex" xmlns:cx1="http://schemas.microsoft.com/office/drawing/2015/9/8/chartex" xmlns:cx2="http://schemas.microsoft.com/office/drawing/2015/10/21/chartex" xmlns:cx3="http://schemas.microsoft.com/office/drawing/2016/5/9/chartex" xmlns:cx4="http://schemas.microsoft.com/office/drawing/2016/5/10/chartex" xmlns:cx5="http://schemas.microsoft.com/office/drawing/2016/5/11/chartex" xmlns:cx6="http://schemas.microsoft.com/office/drawing/2016/5/12/chartex" xmlns:cx7="http://schemas.microsoft.com/office/drawing/2016/5/13/chartex" xmlns:cx8="http://schemas.microsoft.com/office/drawing/2016/5/14/chartex" xmlns:mc="http://schemas.openxmlformats.org/markup-compatibility/2006" xmlns:aink="http://schemas.microsoft.com/office/drawing/2016/ink" xmlns:am3d="http://schemas.microsoft.com/office/drawing/2017/model3d" xmlns:o="urn:schemas-microsoft-com:office:office" xmlns:oel="http://schemas.microsoft.com/office/2019/extlst" xmlns:r="http://schemas.openxmlformats.org/officeDocument/2006/relationships" xmlns:m="http://schemas.openxmlformats.org/officeDocument/2006/math" xmlns:v="urn:schemas-microsoft-com:vml" xmlns:wp14="http://schemas.microsoft.com/office/word/2010/wordprocessingDrawing" xmlns:wp="http://schemas.openxmlformats.org/drawingml/2006/wordprocessingDrawing" xmlns:w10="urn:schemas-microsoft-com:office:word" xmlns:w="http://schemas.openxmlformats.org/wordprocessingml/2006/main" xmlns:w14="http://schemas.microsoft.com/office/word/2010/wordml" xmlns:w15="http://schemas.microsoft.com/office/word/2012/wordml" xmlns:w16cex="http://schemas.microsoft.com/office/word/2018/wordml/cex" xmlns:w16cid="http://schemas.microsoft.com/office/word/2016/wordml/cid" xmlns:w16="http://schemas.microsoft.com/office/word/2018/wordml" xmlns:w16du="http://schemas.microsoft.com/office/word/2023/wordml/word16du" xmlns:w16sdtdh="http://schemas.microsoft.com/office/word/2020/wordml/sdtdatahash" xmlns:w16sdtfl="http://schemas.microsoft.com/office/word/2024/wordml/sdtformatlock" xmlns:w16se="http://schemas.microsoft.com/office/word/2015/wordml/symex" xmlns:wpg="http://schemas.microsoft.com/office/word/2010/wordprocessingGroup" xmlns:wpi="http://schemas.microsoft.com/office/word/2010/wordprocessingInk" xmlns:wne="http://schemas.microsoft.com/office/word/2006/wordml" xmlns:wps="http://schemas.microsoft.com/office/word/2010/wordprocessingShape" mc:Ignorable="w14 w15 w16se w16cid w16 w16cex w16sdtdh w16sdtfl w16du wp14">
   <w:abstractNum w:abstractNumId="0" w15:restartNumberingAfterBreak="0">
     <w:nsid w:val="0F793B78"/>
     <w:multiLevelType w:val="hybridMultilevel"/>
@@ -1223,32 +1230,32 @@
       </w:rPr>
     </w:lvl>
   </w:abstractNum>
-  <w:num w:numId="1">
+  <w:num w:numId="1" w16cid:durableId="1223905737">
     <w:abstractNumId w:val="6"/>
   </w:num>
-  <w:num w:numId="2">
+  <w:num w:numId="2" w16cid:durableId="1780756890">
     <w:abstractNumId w:val="4"/>
   </w:num>
-  <w:num w:numId="3">
+  <w:num w:numId="3" w16cid:durableId="615870270">
     <w:abstractNumId w:val="5"/>
   </w:num>
-  <w:num w:numId="4">
+  <w:num w:numId="4" w16cid:durableId="639501616">
     <w:abstractNumId w:val="3"/>
   </w:num>
-  <w:num w:numId="5">
+  <w:num w:numId="5" w16cid:durableId="1544292432">
     <w:abstractNumId w:val="1"/>
   </w:num>
-  <w:num w:numId="6">
+  <w:num w:numId="6" w16cid:durableId="876238028">
     <w:abstractNumId w:val="2"/>
   </w:num>
-  <w:num w:numId="7">
+  <w:num w:numId="7" w16cid:durableId="817496116">
     <w:abstractNumId w:val="0"/>
   </w:num>
 </w:numbering>
 </file>
 
 <file path=word/styles.xml><?xml version="1.0" encoding="utf-8"?>
-<w:styles xmlns:mc="http://schemas.openxmlformats.org/markup-compatibility/2006" xmlns:r="http://schemas.openxmlformats.org/officeDocument/2006/relationships" xmlns:w="http://schemas.openxmlformats.org/wordprocessingml/2006/main" xmlns:w14="http://schemas.microsoft.com/office/word/2010/wordml" xmlns:w15="http://schemas.microsoft.com/office/word/2012/wordml" xmlns:w16se="http://schemas.microsoft.com/office/word/2015/wordml/symex" mc:Ignorable="w14 w15 w16se">
+<w:styles xmlns:mc="http://schemas.openxmlformats.org/markup-compatibility/2006" xmlns:r="http://schemas.openxmlformats.org/officeDocument/2006/relationships" xmlns:w="http://schemas.openxmlformats.org/wordprocessingml/2006/main" xmlns:w14="http://schemas.microsoft.com/office/word/2010/wordml" xmlns:w15="http://schemas.microsoft.com/office/word/2012/wordml" xmlns:w16cex="http://schemas.microsoft.com/office/word/2018/wordml/cex" xmlns:w16cid="http://schemas.microsoft.com/office/word/2016/wordml/cid" xmlns:w16="http://schemas.microsoft.com/office/word/2018/wordml" xmlns:w16du="http://schemas.microsoft.com/office/word/2023/wordml/word16du" xmlns:w16sdtdh="http://schemas.microsoft.com/office/word/2020/wordml/sdtdatahash" xmlns:w16sdtfl="http://schemas.microsoft.com/office/word/2024/wordml/sdtformatlock" xmlns:w16se="http://schemas.microsoft.com/office/word/2015/wordml/symex" mc:Ignorable="w14 w15 w16se w16cid w16 w16cex w16sdtdh w16sdtfl w16du">
   <w:docDefaults>
     <w:rPrDefault>
       <w:rPr>
@@ -1264,7 +1271,7 @@
       </w:pPr>
     </w:pPrDefault>
   </w:docDefaults>
-  <w:latentStyles w:defLockedState="0" w:defUIPriority="99" w:defSemiHidden="0" w:defUnhideWhenUsed="0" w:defQFormat="0" w:count="371">
+  <w:latentStyles w:defLockedState="0" w:defUIPriority="99" w:defSemiHidden="0" w:defUnhideWhenUsed="0" w:defQFormat="0" w:count="376">
     <w:lsdException w:name="Normal" w:uiPriority="0" w:qFormat="1"/>
     <w:lsdException w:name="heading 1" w:uiPriority="9" w:qFormat="1"/>
     <w:lsdException w:name="heading 2" w:semiHidden="1" w:uiPriority="9" w:unhideWhenUsed="1" w:qFormat="1"/>
@@ -1636,6 +1643,11 @@
     <w:lsdException w:name="List Table 5 Dark Accent 6" w:uiPriority="50"/>
     <w:lsdException w:name="List Table 6 Colorful Accent 6" w:uiPriority="51"/>
     <w:lsdException w:name="List Table 7 Colorful Accent 6" w:uiPriority="52"/>
+    <w:lsdException w:name="Mention" w:semiHidden="1" w:unhideWhenUsed="1"/>
+    <w:lsdException w:name="Smart Hyperlink" w:semiHidden="1" w:unhideWhenUsed="1"/>
+    <w:lsdException w:name="Hashtag" w:semiHidden="1" w:unhideWhenUsed="1"/>
+    <w:lsdException w:name="Unresolved Mention" w:semiHidden="1" w:unhideWhenUsed="1"/>
+    <w:lsdException w:name="Smart Link" w:semiHidden="1" w:unhideWhenUsed="1"/>
   </w:latentStyles>
   <w:style w:type="paragraph" w:default="1" w:styleId="Normal">
     <w:name w:val="Normal"/>
@@ -1690,8 +1702,8 @@
       <w:u w:val="single"/>
     </w:rPr>
   </w:style>
-  <w:style w:type="character" w:customStyle="1" w:styleId="UnresolvedMention">
-    <w:name w:val="Unresolved Mention"/>
+  <w:style w:type="character" w:customStyle="1" w:styleId="UnresolvedMention1">
+    <w:name w:val="Unresolved Mention1"/>
     <w:basedOn w:val="DefaultParagraphFont"/>
     <w:uiPriority w:val="99"/>
     <w:semiHidden/>

</xml_diff>

<commit_message>
Don't leave out groups of 2
</commit_message>
<xml_diff>
--- a/projects/project03-groups3.docx
+++ b/projects/project03-groups3.docx
@@ -125,8 +125,13 @@
           <w:numId w:val="4"/>
         </w:numPr>
       </w:pPr>
-      <w:r>
-        <w:t>LAMPSec CTF4</w:t>
+      <w:proofErr w:type="spellStart"/>
+      <w:r>
+        <w:t>LAMPSec</w:t>
+      </w:r>
+      <w:proofErr w:type="spellEnd"/>
+      <w:r>
+        <w:t xml:space="preserve"> CTF4</w:t>
       </w:r>
     </w:p>
     <w:p>
@@ -137,8 +142,13 @@
           <w:numId w:val="4"/>
         </w:numPr>
       </w:pPr>
-      <w:r>
-        <w:t>LAMPSec CTF5</w:t>
+      <w:proofErr w:type="spellStart"/>
+      <w:r>
+        <w:t>LAMPSec</w:t>
+      </w:r>
+      <w:proofErr w:type="spellEnd"/>
+      <w:r>
+        <w:t xml:space="preserve"> CTF5</w:t>
       </w:r>
     </w:p>
     <w:p>
@@ -158,7 +168,15 @@
     </w:p>
     <w:p>
       <w:r>
-        <w:t>You will also need the original LAMPSec documentation for each machine:</w:t>
+        <w:t xml:space="preserve">You will also need the original </w:t>
+      </w:r>
+      <w:proofErr w:type="spellStart"/>
+      <w:r>
+        <w:t>LAMPSec</w:t>
+      </w:r>
+      <w:proofErr w:type="spellEnd"/>
+      <w:r>
+        <w:t xml:space="preserve"> documentation for each machine:</w:t>
       </w:r>
     </w:p>
     <w:p>
@@ -302,7 +320,15 @@
         <w:t>5</w:t>
       </w:r>
       <w:r>
-        <w:t xml:space="preserve">”.  Place your updated documentation in this area.  Specifically, in terms of your updated documentation, I’m looking for screenshots of each step using Kali as the attacking machine, as well as explanations.  Use the provided documentation as a starting </w:t>
+        <w:t xml:space="preserve">”.  Place your updated documentation in this area.  Specifically, in terms of your updated documentation, I’m looking for screenshots of each step using Kali as the attacking machine, as well as explanations.  Use the </w:t>
+      </w:r>
+      <w:proofErr w:type="gramStart"/>
+      <w:r>
+        <w:t>provided documentation</w:t>
+      </w:r>
+      <w:proofErr w:type="gramEnd"/>
+      <w:r>
+        <w:t xml:space="preserve"> as a starting </w:t>
       </w:r>
       <w:r>
         <w:t xml:space="preserve">point, </w:t>
@@ -345,7 +371,15 @@
     </w:p>
     <w:p>
       <w:r>
-        <w:t>I’ve created a Project 3 FAQ document to help answer frequently asked questions.  It’s a good idea to look at this document before you have questions so you don’t spin your wheels too much.</w:t>
+        <w:t xml:space="preserve">I’ve created a Project 3 FAQ document to help answer frequently asked questions.  It’s a good idea to look at this document before you have </w:t>
+      </w:r>
+      <w:proofErr w:type="gramStart"/>
+      <w:r>
+        <w:t>questions</w:t>
+      </w:r>
+      <w:proofErr w:type="gramEnd"/>
+      <w:r>
+        <w:t xml:space="preserve"> so you don’t spin your wheels too much.</w:t>
       </w:r>
     </w:p>
     <w:p>
@@ -371,7 +405,15 @@
     </w:p>
     <w:p>
       <w:r>
-        <w:t>You may want to work physically together to brainstorm and work your way through the exploitation.</w:t>
+        <w:t xml:space="preserve">You may want to work physically together to brainstorm and work your way through </w:t>
+      </w:r>
+      <w:proofErr w:type="gramStart"/>
+      <w:r>
+        <w:t>the exploitation</w:t>
+      </w:r>
+      <w:proofErr w:type="gramEnd"/>
+      <w:r>
+        <w:t>.</w:t>
       </w:r>
     </w:p>
     <w:p>
@@ -451,7 +493,15 @@
         <w:t>documentation doesn’t</w:t>
       </w:r>
       <w:r>
-        <w:t xml:space="preserve"> convince me you really understand what’s going on, I will award less points.</w:t>
+        <w:t xml:space="preserve"> convince </w:t>
+      </w:r>
+      <w:proofErr w:type="gramStart"/>
+      <w:r>
+        <w:t>me</w:t>
+      </w:r>
+      <w:proofErr w:type="gramEnd"/>
+      <w:r>
+        <w:t xml:space="preserve"> you really understand what’s going on, I will award less points.</w:t>
       </w:r>
     </w:p>
     <w:sectPr>

</xml_diff>